<commit_message>
Se sube los archivos individuales y grupales de la fase 1
</commit_message>
<xml_diff>
--- a/Fase 1/Evidencias Individuales/OJEDA_ANIUSKA_1.1_APT122_AutoevaluacionCompetenciasFase1.docx
+++ b/Fase 1/Evidencias Individuales/OJEDA_ANIUSKA_1.1_APT122_AutoevaluacionCompetenciasFase1.docx
@@ -896,6 +896,15 @@
                 <w:szCs w:val="24"/>
               </w:rPr>
             </w:pPr>
+            <w:r>
+              <w:rPr>
+                <w:rFonts w:eastAsiaTheme="majorEastAsia"/>
+                <w:color w:val="767171" w:themeColor="background2" w:themeShade="80"/>
+                <w:sz w:val="24"/>
+                <w:szCs w:val="24"/>
+              </w:rPr>
+              <w:t>1446114</w:t>
+            </w:r>
           </w:p>
         </w:tc>
       </w:tr>
@@ -1012,13 +1021,13 @@
         <w:tblLook w:val="04A0" w:firstRow="1" w:lastRow="0" w:firstColumn="1" w:lastColumn="0" w:noHBand="0" w:noVBand="1"/>
       </w:tblPr>
       <w:tblGrid>
-        <w:gridCol w:w="2200"/>
+        <w:gridCol w:w="2195"/>
         <w:gridCol w:w="937"/>
         <w:gridCol w:w="919"/>
         <w:gridCol w:w="1047"/>
         <w:gridCol w:w="1178"/>
-        <w:gridCol w:w="1213"/>
-        <w:gridCol w:w="2429"/>
+        <w:gridCol w:w="1211"/>
+        <w:gridCol w:w="2436"/>
       </w:tblGrid>
       <w:tr>
         <w:trPr>
@@ -1027,7 +1036,7 @@
         </w:trPr>
         <w:tc>
           <w:tcPr>
-            <w:tcW w:w="2263" w:type="dxa"/>
+            <w:tcW w:w="2195" w:type="dxa"/>
             <w:vMerge w:val="restart"/>
             <w:vAlign w:val="center"/>
           </w:tcPr>
@@ -1054,7 +1063,7 @@
         </w:tc>
         <w:tc>
           <w:tcPr>
-            <w:tcW w:w="5103" w:type="dxa"/>
+            <w:tcW w:w="5292" w:type="dxa"/>
             <w:gridSpan w:val="5"/>
             <w:vAlign w:val="center"/>
           </w:tcPr>
@@ -1081,7 +1090,7 @@
         </w:tc>
         <w:tc>
           <w:tcPr>
-            <w:tcW w:w="2557" w:type="dxa"/>
+            <w:tcW w:w="2436" w:type="dxa"/>
             <w:vMerge w:val="restart"/>
             <w:vAlign w:val="center"/>
           </w:tcPr>
@@ -1114,7 +1123,7 @@
         </w:trPr>
         <w:tc>
           <w:tcPr>
-            <w:tcW w:w="2263" w:type="dxa"/>
+            <w:tcW w:w="2195" w:type="dxa"/>
             <w:vMerge/>
           </w:tcPr>
           <w:p>
@@ -1131,7 +1140,7 @@
         </w:tc>
         <w:tc>
           <w:tcPr>
-            <w:tcW w:w="685" w:type="dxa"/>
+            <w:tcW w:w="937" w:type="dxa"/>
             <w:vAlign w:val="center"/>
           </w:tcPr>
           <w:p>
@@ -1157,7 +1166,7 @@
         </w:tc>
         <w:tc>
           <w:tcPr>
-            <w:tcW w:w="926" w:type="dxa"/>
+            <w:tcW w:w="919" w:type="dxa"/>
             <w:vAlign w:val="center"/>
           </w:tcPr>
           <w:p>
@@ -1183,7 +1192,7 @@
         </w:tc>
         <w:tc>
           <w:tcPr>
-            <w:tcW w:w="1055" w:type="dxa"/>
+            <w:tcW w:w="1047" w:type="dxa"/>
             <w:vAlign w:val="center"/>
           </w:tcPr>
           <w:p>
@@ -1208,7 +1217,7 @@
         </w:tc>
         <w:tc>
           <w:tcPr>
-            <w:tcW w:w="1187" w:type="dxa"/>
+            <w:tcW w:w="1178" w:type="dxa"/>
             <w:vAlign w:val="center"/>
           </w:tcPr>
           <w:p>
@@ -1234,7 +1243,7 @@
         </w:tc>
         <w:tc>
           <w:tcPr>
-            <w:tcW w:w="1250" w:type="dxa"/>
+            <w:tcW w:w="1211" w:type="dxa"/>
             <w:vAlign w:val="center"/>
           </w:tcPr>
           <w:p>
@@ -1260,7 +1269,7 @@
         </w:tc>
         <w:tc>
           <w:tcPr>
-            <w:tcW w:w="2557" w:type="dxa"/>
+            <w:tcW w:w="2436" w:type="dxa"/>
             <w:vMerge/>
           </w:tcPr>
           <w:p>
@@ -1283,7 +1292,7 @@
         </w:trPr>
         <w:tc>
           <w:tcPr>
-            <w:tcW w:w="2263" w:type="dxa"/>
+            <w:tcW w:w="2195" w:type="dxa"/>
           </w:tcPr>
           <w:p>
             <w:pPr>
@@ -1304,7 +1313,7 @@
         </w:tc>
         <w:tc>
           <w:tcPr>
-            <w:tcW w:w="685" w:type="dxa"/>
+            <w:tcW w:w="937" w:type="dxa"/>
           </w:tcPr>
           <w:p>
             <w:pPr>
@@ -1320,7 +1329,7 @@
         </w:tc>
         <w:tc>
           <w:tcPr>
-            <w:tcW w:w="926" w:type="dxa"/>
+            <w:tcW w:w="919" w:type="dxa"/>
           </w:tcPr>
           <w:p>
             <w:pPr>
@@ -1345,7 +1354,7 @@
         </w:tc>
         <w:tc>
           <w:tcPr>
-            <w:tcW w:w="1055" w:type="dxa"/>
+            <w:tcW w:w="1047" w:type="dxa"/>
           </w:tcPr>
           <w:p>
             <w:pPr>
@@ -1361,7 +1370,7 @@
         </w:tc>
         <w:tc>
           <w:tcPr>
-            <w:tcW w:w="1187" w:type="dxa"/>
+            <w:tcW w:w="1178" w:type="dxa"/>
           </w:tcPr>
           <w:p>
             <w:pPr>
@@ -1377,7 +1386,7 @@
         </w:tc>
         <w:tc>
           <w:tcPr>
-            <w:tcW w:w="1250" w:type="dxa"/>
+            <w:tcW w:w="1211" w:type="dxa"/>
           </w:tcPr>
           <w:p>
             <w:pPr>
@@ -1393,18 +1402,23 @@
         </w:tc>
         <w:tc>
           <w:tcPr>
-            <w:tcW w:w="2557" w:type="dxa"/>
-          </w:tcPr>
-          <w:p>
-            <w:pPr>
-              <w:jc w:val="center"/>
-              <w:rPr>
-                <w:b/>
-                <w:bCs/>
-                <w:sz w:val="18"/>
-                <w:szCs w:val="18"/>
-              </w:rPr>
-            </w:pPr>
+            <w:tcW w:w="2436" w:type="dxa"/>
+          </w:tcPr>
+          <w:p>
+            <w:pPr>
+              <w:jc w:val="both"/>
+              <w:rPr>
+                <w:sz w:val="16"/>
+                <w:szCs w:val="16"/>
+              </w:rPr>
+            </w:pPr>
+            <w:r>
+              <w:rPr>
+                <w:sz w:val="16"/>
+                <w:szCs w:val="16"/>
+              </w:rPr>
+              <w:t>Considero que mi conocimiento en matemáticas básicas, relaciones proporcionales y álgebra me permite resolver problemas cotidianos de manera rápida y eficiente.</w:t>
+            </w:r>
           </w:p>
         </w:tc>
       </w:tr>
@@ -1415,7 +1429,7 @@
         </w:trPr>
         <w:tc>
           <w:tcPr>
-            <w:tcW w:w="2263" w:type="dxa"/>
+            <w:tcW w:w="2195" w:type="dxa"/>
           </w:tcPr>
           <w:p>
             <w:pPr>
@@ -1436,7 +1450,7 @@
         </w:tc>
         <w:tc>
           <w:tcPr>
-            <w:tcW w:w="685" w:type="dxa"/>
+            <w:tcW w:w="937" w:type="dxa"/>
           </w:tcPr>
           <w:p>
             <w:pPr>
@@ -1452,7 +1466,7 @@
         </w:tc>
         <w:tc>
           <w:tcPr>
-            <w:tcW w:w="926" w:type="dxa"/>
+            <w:tcW w:w="919" w:type="dxa"/>
           </w:tcPr>
           <w:p>
             <w:pPr>
@@ -1468,7 +1482,7 @@
         </w:tc>
         <w:tc>
           <w:tcPr>
-            <w:tcW w:w="1055" w:type="dxa"/>
+            <w:tcW w:w="1047" w:type="dxa"/>
           </w:tcPr>
           <w:p>
             <w:pPr>
@@ -1493,7 +1507,7 @@
         </w:tc>
         <w:tc>
           <w:tcPr>
-            <w:tcW w:w="1187" w:type="dxa"/>
+            <w:tcW w:w="1178" w:type="dxa"/>
           </w:tcPr>
           <w:p>
             <w:pPr>
@@ -1509,7 +1523,7 @@
         </w:tc>
         <w:tc>
           <w:tcPr>
-            <w:tcW w:w="1250" w:type="dxa"/>
+            <w:tcW w:w="1211" w:type="dxa"/>
           </w:tcPr>
           <w:p>
             <w:pPr>
@@ -1525,18 +1539,23 @@
         </w:tc>
         <w:tc>
           <w:tcPr>
-            <w:tcW w:w="2557" w:type="dxa"/>
-          </w:tcPr>
-          <w:p>
-            <w:pPr>
-              <w:jc w:val="center"/>
-              <w:rPr>
-                <w:b/>
-                <w:bCs/>
-                <w:sz w:val="18"/>
-                <w:szCs w:val="18"/>
-              </w:rPr>
-            </w:pPr>
+            <w:tcW w:w="2436" w:type="dxa"/>
+          </w:tcPr>
+          <w:p>
+            <w:pPr>
+              <w:jc w:val="both"/>
+              <w:rPr>
+                <w:sz w:val="16"/>
+                <w:szCs w:val="16"/>
+              </w:rPr>
+            </w:pPr>
+            <w:r>
+              <w:rPr>
+                <w:sz w:val="16"/>
+                <w:szCs w:val="16"/>
+              </w:rPr>
+              <w:t>Considero que mi conocimiento en estadística descriptiva es básico, por lo que no la utilizo con frecuencia en mi vida cotidiana ni en el ámbito laboral.</w:t>
+            </w:r>
           </w:p>
         </w:tc>
       </w:tr>
@@ -1547,7 +1566,7 @@
         </w:trPr>
         <w:tc>
           <w:tcPr>
-            <w:tcW w:w="2263" w:type="dxa"/>
+            <w:tcW w:w="2195" w:type="dxa"/>
           </w:tcPr>
           <w:p>
             <w:pPr>
@@ -1568,7 +1587,7 @@
         </w:tc>
         <w:tc>
           <w:tcPr>
-            <w:tcW w:w="685" w:type="dxa"/>
+            <w:tcW w:w="937" w:type="dxa"/>
           </w:tcPr>
           <w:p>
             <w:pPr>
@@ -1593,7 +1612,7 @@
         </w:tc>
         <w:tc>
           <w:tcPr>
-            <w:tcW w:w="926" w:type="dxa"/>
+            <w:tcW w:w="919" w:type="dxa"/>
           </w:tcPr>
           <w:p>
             <w:pPr>
@@ -1609,7 +1628,7 @@
         </w:tc>
         <w:tc>
           <w:tcPr>
-            <w:tcW w:w="1055" w:type="dxa"/>
+            <w:tcW w:w="1047" w:type="dxa"/>
           </w:tcPr>
           <w:p>
             <w:pPr>
@@ -1625,7 +1644,7 @@
         </w:tc>
         <w:tc>
           <w:tcPr>
-            <w:tcW w:w="1187" w:type="dxa"/>
+            <w:tcW w:w="1178" w:type="dxa"/>
           </w:tcPr>
           <w:p>
             <w:pPr>
@@ -1641,7 +1660,7 @@
         </w:tc>
         <w:tc>
           <w:tcPr>
-            <w:tcW w:w="1250" w:type="dxa"/>
+            <w:tcW w:w="1211" w:type="dxa"/>
           </w:tcPr>
           <w:p>
             <w:pPr>
@@ -1657,18 +1676,23 @@
         </w:tc>
         <w:tc>
           <w:tcPr>
-            <w:tcW w:w="2557" w:type="dxa"/>
-          </w:tcPr>
-          <w:p>
-            <w:pPr>
-              <w:jc w:val="center"/>
-              <w:rPr>
-                <w:b/>
-                <w:bCs/>
-                <w:sz w:val="18"/>
-                <w:szCs w:val="18"/>
-              </w:rPr>
-            </w:pPr>
+            <w:tcW w:w="2436" w:type="dxa"/>
+          </w:tcPr>
+          <w:p>
+            <w:pPr>
+              <w:jc w:val="both"/>
+              <w:rPr>
+                <w:sz w:val="16"/>
+                <w:szCs w:val="16"/>
+              </w:rPr>
+            </w:pPr>
+            <w:r>
+              <w:rPr>
+                <w:sz w:val="16"/>
+                <w:szCs w:val="16"/>
+              </w:rPr>
+              <w:t>Considero que mi comunicación formal, tanto oral como escrita, es sólida y me permite transmitir mensajes de manera efectiva.</w:t>
+            </w:r>
           </w:p>
         </w:tc>
       </w:tr>
@@ -1679,7 +1703,7 @@
         </w:trPr>
         <w:tc>
           <w:tcPr>
-            <w:tcW w:w="2263" w:type="dxa"/>
+            <w:tcW w:w="2195" w:type="dxa"/>
           </w:tcPr>
           <w:p>
             <w:pPr>
@@ -1700,7 +1724,23 @@
         </w:tc>
         <w:tc>
           <w:tcPr>
-            <w:tcW w:w="685" w:type="dxa"/>
+            <w:tcW w:w="937" w:type="dxa"/>
+          </w:tcPr>
+          <w:p>
+            <w:pPr>
+              <w:jc w:val="center"/>
+              <w:rPr>
+                <w:b/>
+                <w:bCs/>
+                <w:sz w:val="18"/>
+                <w:szCs w:val="18"/>
+              </w:rPr>
+            </w:pPr>
+          </w:p>
+        </w:tc>
+        <w:tc>
+          <w:tcPr>
+            <w:tcW w:w="919" w:type="dxa"/>
           </w:tcPr>
           <w:p>
             <w:pPr>
@@ -1725,7 +1765,7 @@
         </w:tc>
         <w:tc>
           <w:tcPr>
-            <w:tcW w:w="926" w:type="dxa"/>
+            <w:tcW w:w="1047" w:type="dxa"/>
           </w:tcPr>
           <w:p>
             <w:pPr>
@@ -1741,7 +1781,7 @@
         </w:tc>
         <w:tc>
           <w:tcPr>
-            <w:tcW w:w="1055" w:type="dxa"/>
+            <w:tcW w:w="1178" w:type="dxa"/>
           </w:tcPr>
           <w:p>
             <w:pPr>
@@ -1757,7 +1797,7 @@
         </w:tc>
         <w:tc>
           <w:tcPr>
-            <w:tcW w:w="1187" w:type="dxa"/>
+            <w:tcW w:w="1211" w:type="dxa"/>
           </w:tcPr>
           <w:p>
             <w:pPr>
@@ -1773,7 +1813,55 @@
         </w:tc>
         <w:tc>
           <w:tcPr>
-            <w:tcW w:w="1250" w:type="dxa"/>
+            <w:tcW w:w="2436" w:type="dxa"/>
+          </w:tcPr>
+          <w:p>
+            <w:pPr>
+              <w:jc w:val="both"/>
+              <w:rPr>
+                <w:sz w:val="16"/>
+                <w:szCs w:val="16"/>
+              </w:rPr>
+            </w:pPr>
+            <w:r>
+              <w:rPr>
+                <w:sz w:val="16"/>
+                <w:szCs w:val="16"/>
+              </w:rPr>
+              <w:t>Considero que mi comunicación escrita en inglés en situaciones sociolaborales es de nivel alto, mientras que mi comunicación oral en inglés es buena, aunque me resulta un poco más desafiante.</w:t>
+            </w:r>
+          </w:p>
+        </w:tc>
+      </w:tr>
+      <w:tr>
+        <w:trPr>
+          <w:trHeight w:val="576"/>
+          <w:jc w:val="center"/>
+        </w:trPr>
+        <w:tc>
+          <w:tcPr>
+            <w:tcW w:w="2195" w:type="dxa"/>
+          </w:tcPr>
+          <w:p>
+            <w:pPr>
+              <w:jc w:val="both"/>
+              <w:rPr>
+                <w:sz w:val="16"/>
+                <w:szCs w:val="16"/>
+              </w:rPr>
+            </w:pPr>
+            <w:r>
+              <w:rPr>
+                <w:sz w:val="16"/>
+                <w:szCs w:val="16"/>
+              </w:rPr>
+              <w:t>Capacidad para generar ideas, soluciones o procesos innovadores que respondan a oportunidades, necesidades y demandas productivas o sociales, en colaboración con otros y asumiendo riesgos calculados. </w:t>
+            </w:r>
+          </w:p>
+        </w:tc>
+        <w:tc>
+          <w:tcPr>
+            <w:tcW w:w="937" w:type="dxa"/>
           </w:tcPr>
           <w:p>
             <w:pPr>
@@ -1789,7 +1877,7 @@
         </w:tc>
         <w:tc>
           <w:tcPr>
-            <w:tcW w:w="2557" w:type="dxa"/>
+            <w:tcW w:w="919" w:type="dxa"/>
           </w:tcPr>
           <w:p>
             <w:pPr>
@@ -1801,6 +1889,84 @@
                 <w:szCs w:val="18"/>
               </w:rPr>
             </w:pPr>
+          </w:p>
+        </w:tc>
+        <w:tc>
+          <w:tcPr>
+            <w:tcW w:w="1047" w:type="dxa"/>
+          </w:tcPr>
+          <w:p>
+            <w:pPr>
+              <w:jc w:val="center"/>
+              <w:rPr>
+                <w:b/>
+                <w:bCs/>
+                <w:sz w:val="18"/>
+                <w:szCs w:val="18"/>
+              </w:rPr>
+            </w:pPr>
+            <w:r>
+              <w:rPr>
+                <w:b/>
+                <w:bCs/>
+                <w:sz w:val="18"/>
+                <w:szCs w:val="18"/>
+              </w:rPr>
+              <w:t>X</w:t>
+            </w:r>
+          </w:p>
+        </w:tc>
+        <w:tc>
+          <w:tcPr>
+            <w:tcW w:w="1178" w:type="dxa"/>
+          </w:tcPr>
+          <w:p>
+            <w:pPr>
+              <w:jc w:val="center"/>
+              <w:rPr>
+                <w:b/>
+                <w:bCs/>
+                <w:sz w:val="18"/>
+                <w:szCs w:val="18"/>
+              </w:rPr>
+            </w:pPr>
+          </w:p>
+        </w:tc>
+        <w:tc>
+          <w:tcPr>
+            <w:tcW w:w="1211" w:type="dxa"/>
+          </w:tcPr>
+          <w:p>
+            <w:pPr>
+              <w:jc w:val="center"/>
+              <w:rPr>
+                <w:b/>
+                <w:bCs/>
+                <w:sz w:val="18"/>
+                <w:szCs w:val="18"/>
+              </w:rPr>
+            </w:pPr>
+          </w:p>
+        </w:tc>
+        <w:tc>
+          <w:tcPr>
+            <w:tcW w:w="2436" w:type="dxa"/>
+          </w:tcPr>
+          <w:p>
+            <w:pPr>
+              <w:jc w:val="both"/>
+              <w:rPr>
+                <w:sz w:val="16"/>
+                <w:szCs w:val="16"/>
+              </w:rPr>
+            </w:pPr>
+            <w:r>
+              <w:rPr>
+                <w:sz w:val="16"/>
+                <w:szCs w:val="16"/>
+              </w:rPr>
+              <w:t>Considero que generar ideas y soluciones innovadoras es un desafío para mí.</w:t>
+            </w:r>
           </w:p>
         </w:tc>
       </w:tr>
@@ -1811,7 +1977,7 @@
         </w:trPr>
         <w:tc>
           <w:tcPr>
-            <w:tcW w:w="2263" w:type="dxa"/>
+            <w:tcW w:w="2195" w:type="dxa"/>
           </w:tcPr>
           <w:p>
             <w:pPr>
@@ -1826,13 +1992,13 @@
                 <w:sz w:val="16"/>
                 <w:szCs w:val="16"/>
               </w:rPr>
-              <w:t>Comunicarse usando el idioma inglés en situaciones laborales a un nivel intermedio, relacionado con el área de informática y desarrollo de habilidades comunicativas, según la tabla de competencias TOEIC y CEFR. </w:t>
+              <w:t>Desarrollar proyectos de emprendimiento a partir de la identificación de oportunidades desde su especialidad, aplicando técnicas afines al objetivo, con foco en agregar valor al entorno. </w:t>
             </w:r>
           </w:p>
         </w:tc>
         <w:tc>
           <w:tcPr>
-            <w:tcW w:w="685" w:type="dxa"/>
+            <w:tcW w:w="937" w:type="dxa"/>
           </w:tcPr>
           <w:p>
             <w:pPr>
@@ -1857,7 +2023,7 @@
         </w:tc>
         <w:tc>
           <w:tcPr>
-            <w:tcW w:w="926" w:type="dxa"/>
+            <w:tcW w:w="919" w:type="dxa"/>
           </w:tcPr>
           <w:p>
             <w:pPr>
@@ -1873,7 +2039,7 @@
         </w:tc>
         <w:tc>
           <w:tcPr>
-            <w:tcW w:w="1055" w:type="dxa"/>
+            <w:tcW w:w="1047" w:type="dxa"/>
           </w:tcPr>
           <w:p>
             <w:pPr>
@@ -1889,7 +2055,7 @@
         </w:tc>
         <w:tc>
           <w:tcPr>
-            <w:tcW w:w="1187" w:type="dxa"/>
+            <w:tcW w:w="1178" w:type="dxa"/>
           </w:tcPr>
           <w:p>
             <w:pPr>
@@ -1905,7 +2071,7 @@
         </w:tc>
         <w:tc>
           <w:tcPr>
-            <w:tcW w:w="1250" w:type="dxa"/>
+            <w:tcW w:w="1211" w:type="dxa"/>
           </w:tcPr>
           <w:p>
             <w:pPr>
@@ -1921,18 +2087,23 @@
         </w:tc>
         <w:tc>
           <w:tcPr>
-            <w:tcW w:w="2557" w:type="dxa"/>
-          </w:tcPr>
-          <w:p>
-            <w:pPr>
-              <w:jc w:val="center"/>
-              <w:rPr>
-                <w:b/>
-                <w:bCs/>
-                <w:sz w:val="18"/>
-                <w:szCs w:val="18"/>
-              </w:rPr>
-            </w:pPr>
+            <w:tcW w:w="2436" w:type="dxa"/>
+          </w:tcPr>
+          <w:p>
+            <w:pPr>
+              <w:jc w:val="both"/>
+              <w:rPr>
+                <w:sz w:val="16"/>
+                <w:szCs w:val="16"/>
+              </w:rPr>
+            </w:pPr>
+            <w:r>
+              <w:rPr>
+                <w:sz w:val="16"/>
+                <w:szCs w:val="16"/>
+              </w:rPr>
+              <w:t>Considero que soy capaz de desarrollar proyectos de emprendimiento tras identificar una oportunidad, aplicando técnicas para agregar valor al entorno.</w:t>
+            </w:r>
           </w:p>
         </w:tc>
       </w:tr>
@@ -1943,7 +2114,7 @@
         </w:trPr>
         <w:tc>
           <w:tcPr>
-            <w:tcW w:w="2263" w:type="dxa"/>
+            <w:tcW w:w="2195" w:type="dxa"/>
           </w:tcPr>
           <w:p>
             <w:pPr>
@@ -1958,13 +2129,14 @@
                 <w:sz w:val="16"/>
                 <w:szCs w:val="16"/>
               </w:rPr>
-              <w:t>Capacidad para generar ideas, soluciones o procesos innovadores que respondan a oportunidades, necesidades y demandas productivas o sociales, en colaboración con otros y asumiendo riesgos calculados. </w:t>
+              <w:lastRenderedPageBreak/>
+              <w:t>Administrar la configuración de ambientes, servicios de aplicaciones y bases de datos en un entorno empresarial a fin de habilitar operatividad o asegurar la continuidad de los sistemas que apoyan los procesos de negocio de acuerdo a los estándares definidos por la industria. </w:t>
             </w:r>
           </w:p>
         </w:tc>
         <w:tc>
           <w:tcPr>
-            <w:tcW w:w="685" w:type="dxa"/>
+            <w:tcW w:w="937" w:type="dxa"/>
           </w:tcPr>
           <w:p>
             <w:pPr>
@@ -1980,23 +2152,7 @@
         </w:tc>
         <w:tc>
           <w:tcPr>
-            <w:tcW w:w="926" w:type="dxa"/>
-          </w:tcPr>
-          <w:p>
-            <w:pPr>
-              <w:jc w:val="center"/>
-              <w:rPr>
-                <w:b/>
-                <w:bCs/>
-                <w:sz w:val="18"/>
-                <w:szCs w:val="18"/>
-              </w:rPr>
-            </w:pPr>
-          </w:p>
-        </w:tc>
-        <w:tc>
-          <w:tcPr>
-            <w:tcW w:w="1055" w:type="dxa"/>
+            <w:tcW w:w="919" w:type="dxa"/>
           </w:tcPr>
           <w:p>
             <w:pPr>
@@ -2021,7 +2177,7 @@
         </w:tc>
         <w:tc>
           <w:tcPr>
-            <w:tcW w:w="1187" w:type="dxa"/>
+            <w:tcW w:w="1047" w:type="dxa"/>
           </w:tcPr>
           <w:p>
             <w:pPr>
@@ -2037,7 +2193,7 @@
         </w:tc>
         <w:tc>
           <w:tcPr>
-            <w:tcW w:w="1250" w:type="dxa"/>
+            <w:tcW w:w="1178" w:type="dxa"/>
           </w:tcPr>
           <w:p>
             <w:pPr>
@@ -2053,7 +2209,7 @@
         </w:tc>
         <w:tc>
           <w:tcPr>
-            <w:tcW w:w="2557" w:type="dxa"/>
+            <w:tcW w:w="1211" w:type="dxa"/>
           </w:tcPr>
           <w:p>
             <w:pPr>
@@ -2067,15 +2223,9 @@
             </w:pPr>
           </w:p>
         </w:tc>
-      </w:tr>
-      <w:tr>
-        <w:trPr>
-          <w:trHeight w:val="591"/>
-          <w:jc w:val="center"/>
-        </w:trPr>
-        <w:tc>
-          <w:tcPr>
-            <w:tcW w:w="2263" w:type="dxa"/>
+        <w:tc>
+          <w:tcPr>
+            <w:tcW w:w="2436" w:type="dxa"/>
           </w:tcPr>
           <w:p>
             <w:pPr>
@@ -2090,114 +2240,8 @@
                 <w:sz w:val="16"/>
                 <w:szCs w:val="16"/>
               </w:rPr>
-              <w:lastRenderedPageBreak/>
-              <w:t>Desarrollar proyectos de emprendimiento a partir de la identificación de oportunidades desde su especialidad, aplicando técnicas afines al objetivo, con foco en agregar valor al entorno. </w:t>
+              <w:t>Tengo un buen conocimiento en la configuración de ambientes, servicios de aplicaciones y bases de datos, aunque mi experiencia se ha centrado más en entornos más pequeños que el empresarial.</w:t>
             </w:r>
-          </w:p>
-        </w:tc>
-        <w:tc>
-          <w:tcPr>
-            <w:tcW w:w="685" w:type="dxa"/>
-          </w:tcPr>
-          <w:p>
-            <w:pPr>
-              <w:jc w:val="center"/>
-              <w:rPr>
-                <w:b/>
-                <w:bCs/>
-                <w:sz w:val="18"/>
-                <w:szCs w:val="18"/>
-              </w:rPr>
-            </w:pPr>
-            <w:r>
-              <w:rPr>
-                <w:b/>
-                <w:bCs/>
-                <w:sz w:val="18"/>
-                <w:szCs w:val="18"/>
-              </w:rPr>
-              <w:t>X</w:t>
-            </w:r>
-          </w:p>
-        </w:tc>
-        <w:tc>
-          <w:tcPr>
-            <w:tcW w:w="926" w:type="dxa"/>
-          </w:tcPr>
-          <w:p>
-            <w:pPr>
-              <w:jc w:val="center"/>
-              <w:rPr>
-                <w:b/>
-                <w:bCs/>
-                <w:sz w:val="18"/>
-                <w:szCs w:val="18"/>
-              </w:rPr>
-            </w:pPr>
-          </w:p>
-        </w:tc>
-        <w:tc>
-          <w:tcPr>
-            <w:tcW w:w="1055" w:type="dxa"/>
-          </w:tcPr>
-          <w:p>
-            <w:pPr>
-              <w:jc w:val="center"/>
-              <w:rPr>
-                <w:b/>
-                <w:bCs/>
-                <w:sz w:val="18"/>
-                <w:szCs w:val="18"/>
-              </w:rPr>
-            </w:pPr>
-          </w:p>
-        </w:tc>
-        <w:tc>
-          <w:tcPr>
-            <w:tcW w:w="1187" w:type="dxa"/>
-          </w:tcPr>
-          <w:p>
-            <w:pPr>
-              <w:jc w:val="center"/>
-              <w:rPr>
-                <w:b/>
-                <w:bCs/>
-                <w:sz w:val="18"/>
-                <w:szCs w:val="18"/>
-              </w:rPr>
-            </w:pPr>
-          </w:p>
-        </w:tc>
-        <w:tc>
-          <w:tcPr>
-            <w:tcW w:w="1250" w:type="dxa"/>
-          </w:tcPr>
-          <w:p>
-            <w:pPr>
-              <w:jc w:val="center"/>
-              <w:rPr>
-                <w:b/>
-                <w:bCs/>
-                <w:sz w:val="18"/>
-                <w:szCs w:val="18"/>
-              </w:rPr>
-            </w:pPr>
-          </w:p>
-        </w:tc>
-        <w:tc>
-          <w:tcPr>
-            <w:tcW w:w="2557" w:type="dxa"/>
-          </w:tcPr>
-          <w:p>
-            <w:pPr>
-              <w:jc w:val="center"/>
-              <w:rPr>
-                <w:b/>
-                <w:bCs/>
-                <w:sz w:val="18"/>
-                <w:szCs w:val="18"/>
-              </w:rPr>
-            </w:pPr>
           </w:p>
         </w:tc>
       </w:tr>
@@ -2208,7 +2252,7 @@
         </w:trPr>
         <w:tc>
           <w:tcPr>
-            <w:tcW w:w="2263" w:type="dxa"/>
+            <w:tcW w:w="2195" w:type="dxa"/>
           </w:tcPr>
           <w:p>
             <w:pPr>
@@ -2223,13 +2267,13 @@
                 <w:sz w:val="16"/>
                 <w:szCs w:val="16"/>
               </w:rPr>
-              <w:t>Administrar la configuración de ambientes, servicios de aplicaciones y bases de datos en un entorno empresarial a fin de habilitar operatividad o asegurar la continuidad de los sistemas que apoyan los procesos de negocio de acuerdo a los estándares definidos por la industria. </w:t>
+              <w:t>Ofrecer propuestas de solución informática analizando de forma integral los procesos de acuerdo a los requerimientos de la organización. </w:t>
             </w:r>
           </w:p>
         </w:tc>
         <w:tc>
           <w:tcPr>
-            <w:tcW w:w="685" w:type="dxa"/>
+            <w:tcW w:w="937" w:type="dxa"/>
           </w:tcPr>
           <w:p>
             <w:pPr>
@@ -2245,7 +2289,7 @@
         </w:tc>
         <w:tc>
           <w:tcPr>
-            <w:tcW w:w="926" w:type="dxa"/>
+            <w:tcW w:w="919" w:type="dxa"/>
           </w:tcPr>
           <w:p>
             <w:pPr>
@@ -2257,11 +2301,20 @@
                 <w:szCs w:val="18"/>
               </w:rPr>
             </w:pPr>
-          </w:p>
-        </w:tc>
-        <w:tc>
-          <w:tcPr>
-            <w:tcW w:w="1055" w:type="dxa"/>
+            <w:r>
+              <w:rPr>
+                <w:b/>
+                <w:bCs/>
+                <w:sz w:val="18"/>
+                <w:szCs w:val="18"/>
+              </w:rPr>
+              <w:t>X</w:t>
+            </w:r>
+          </w:p>
+        </w:tc>
+        <w:tc>
+          <w:tcPr>
+            <w:tcW w:w="1047" w:type="dxa"/>
           </w:tcPr>
           <w:p>
             <w:pPr>
@@ -2277,7 +2330,7 @@
         </w:tc>
         <w:tc>
           <w:tcPr>
-            <w:tcW w:w="1187" w:type="dxa"/>
+            <w:tcW w:w="1178" w:type="dxa"/>
           </w:tcPr>
           <w:p>
             <w:pPr>
@@ -2293,7 +2346,7 @@
         </w:tc>
         <w:tc>
           <w:tcPr>
-            <w:tcW w:w="1250" w:type="dxa"/>
+            <w:tcW w:w="1211" w:type="dxa"/>
           </w:tcPr>
           <w:p>
             <w:pPr>
@@ -2309,18 +2362,23 @@
         </w:tc>
         <w:tc>
           <w:tcPr>
-            <w:tcW w:w="2557" w:type="dxa"/>
-          </w:tcPr>
-          <w:p>
-            <w:pPr>
-              <w:jc w:val="center"/>
-              <w:rPr>
-                <w:b/>
-                <w:bCs/>
-                <w:sz w:val="18"/>
-                <w:szCs w:val="18"/>
-              </w:rPr>
-            </w:pPr>
+            <w:tcW w:w="2436" w:type="dxa"/>
+          </w:tcPr>
+          <w:p>
+            <w:pPr>
+              <w:jc w:val="both"/>
+              <w:rPr>
+                <w:sz w:val="16"/>
+                <w:szCs w:val="16"/>
+              </w:rPr>
+            </w:pPr>
+            <w:r>
+              <w:rPr>
+                <w:sz w:val="16"/>
+                <w:szCs w:val="16"/>
+              </w:rPr>
+              <w:t>Considero que comprendo las necesidades y los requerimientos de la organización o del cliente, y soy capaz de ofrecer propuestas que se alineen con esas necesidades</w:t>
+            </w:r>
           </w:p>
         </w:tc>
       </w:tr>
@@ -2331,7 +2389,7 @@
         </w:trPr>
         <w:tc>
           <w:tcPr>
-            <w:tcW w:w="2263" w:type="dxa"/>
+            <w:tcW w:w="2195" w:type="dxa"/>
           </w:tcPr>
           <w:p>
             <w:pPr>
@@ -2346,13 +2404,13 @@
                 <w:sz w:val="16"/>
                 <w:szCs w:val="16"/>
               </w:rPr>
-              <w:t>Ofrecer propuestas de solución informática analizando de forma integral los procesos de acuerdo a los requerimientos de la organización. </w:t>
+              <w:t>Desarrollar una solución de software utilizando técnicas que permitan sistematizar el proceso de desarrollo y mantenimiento, asegurando el logro de los objetivos. </w:t>
             </w:r>
           </w:p>
         </w:tc>
         <w:tc>
           <w:tcPr>
-            <w:tcW w:w="685" w:type="dxa"/>
+            <w:tcW w:w="937" w:type="dxa"/>
           </w:tcPr>
           <w:p>
             <w:pPr>
@@ -2368,7 +2426,7 @@
         </w:tc>
         <w:tc>
           <w:tcPr>
-            <w:tcW w:w="926" w:type="dxa"/>
+            <w:tcW w:w="919" w:type="dxa"/>
           </w:tcPr>
           <w:p>
             <w:pPr>
@@ -2380,11 +2438,20 @@
                 <w:szCs w:val="18"/>
               </w:rPr>
             </w:pPr>
-          </w:p>
-        </w:tc>
-        <w:tc>
-          <w:tcPr>
-            <w:tcW w:w="1055" w:type="dxa"/>
+            <w:r>
+              <w:rPr>
+                <w:b/>
+                <w:bCs/>
+                <w:sz w:val="18"/>
+                <w:szCs w:val="18"/>
+              </w:rPr>
+              <w:t>X</w:t>
+            </w:r>
+          </w:p>
+        </w:tc>
+        <w:tc>
+          <w:tcPr>
+            <w:tcW w:w="1047" w:type="dxa"/>
           </w:tcPr>
           <w:p>
             <w:pPr>
@@ -2400,7 +2467,7 @@
         </w:tc>
         <w:tc>
           <w:tcPr>
-            <w:tcW w:w="1187" w:type="dxa"/>
+            <w:tcW w:w="1178" w:type="dxa"/>
           </w:tcPr>
           <w:p>
             <w:pPr>
@@ -2416,7 +2483,7 @@
         </w:tc>
         <w:tc>
           <w:tcPr>
-            <w:tcW w:w="1250" w:type="dxa"/>
+            <w:tcW w:w="1211" w:type="dxa"/>
           </w:tcPr>
           <w:p>
             <w:pPr>
@@ -2432,18 +2499,23 @@
         </w:tc>
         <w:tc>
           <w:tcPr>
-            <w:tcW w:w="2557" w:type="dxa"/>
-          </w:tcPr>
-          <w:p>
-            <w:pPr>
-              <w:jc w:val="center"/>
-              <w:rPr>
-                <w:b/>
-                <w:bCs/>
-                <w:sz w:val="18"/>
-                <w:szCs w:val="18"/>
-              </w:rPr>
-            </w:pPr>
+            <w:tcW w:w="2436" w:type="dxa"/>
+          </w:tcPr>
+          <w:p>
+            <w:pPr>
+              <w:jc w:val="both"/>
+              <w:rPr>
+                <w:sz w:val="16"/>
+                <w:szCs w:val="16"/>
+              </w:rPr>
+            </w:pPr>
+            <w:r>
+              <w:rPr>
+                <w:sz w:val="16"/>
+                <w:szCs w:val="16"/>
+              </w:rPr>
+              <w:t>Considero que tengo el conocimiento y la habilidad para desarrollar soluciones de software y utilizar técnicas o herramientas que sistematicen el proceso de desarrollo y mantenimiento, aunque mi nivel de conocimiento no es tan avanzado como el que se requiere en un entorno empresarial.</w:t>
+            </w:r>
           </w:p>
         </w:tc>
       </w:tr>
@@ -2454,7 +2526,7 @@
         </w:trPr>
         <w:tc>
           <w:tcPr>
-            <w:tcW w:w="2263" w:type="dxa"/>
+            <w:tcW w:w="2195" w:type="dxa"/>
           </w:tcPr>
           <w:p>
             <w:pPr>
@@ -2469,13 +2541,13 @@
                 <w:sz w:val="16"/>
                 <w:szCs w:val="16"/>
               </w:rPr>
-              <w:t>Desarrollar una solución de software utilizando técnicas que permitan sistematizar el proceso de desarrollo y mantenimiento, asegurando el logro de los objetivos. </w:t>
+              <w:t>Construir Modelos de datos para soportar los requerimientos de la organización acuerdo a un diseño definido y escalable en el tiempo. </w:t>
             </w:r>
           </w:p>
         </w:tc>
         <w:tc>
           <w:tcPr>
-            <w:tcW w:w="685" w:type="dxa"/>
+            <w:tcW w:w="937" w:type="dxa"/>
           </w:tcPr>
           <w:p>
             <w:pPr>
@@ -2487,11 +2559,20 @@
                 <w:szCs w:val="18"/>
               </w:rPr>
             </w:pPr>
-          </w:p>
-        </w:tc>
-        <w:tc>
-          <w:tcPr>
-            <w:tcW w:w="926" w:type="dxa"/>
+            <w:r>
+              <w:rPr>
+                <w:b/>
+                <w:bCs/>
+                <w:sz w:val="18"/>
+                <w:szCs w:val="18"/>
+              </w:rPr>
+              <w:t>X</w:t>
+            </w:r>
+          </w:p>
+        </w:tc>
+        <w:tc>
+          <w:tcPr>
+            <w:tcW w:w="919" w:type="dxa"/>
           </w:tcPr>
           <w:p>
             <w:pPr>
@@ -2507,7 +2588,7 @@
         </w:tc>
         <w:tc>
           <w:tcPr>
-            <w:tcW w:w="1055" w:type="dxa"/>
+            <w:tcW w:w="1047" w:type="dxa"/>
           </w:tcPr>
           <w:p>
             <w:pPr>
@@ -2523,7 +2604,7 @@
         </w:tc>
         <w:tc>
           <w:tcPr>
-            <w:tcW w:w="1187" w:type="dxa"/>
+            <w:tcW w:w="1178" w:type="dxa"/>
           </w:tcPr>
           <w:p>
             <w:pPr>
@@ -2539,7 +2620,7 @@
         </w:tc>
         <w:tc>
           <w:tcPr>
-            <w:tcW w:w="1250" w:type="dxa"/>
+            <w:tcW w:w="1211" w:type="dxa"/>
           </w:tcPr>
           <w:p>
             <w:pPr>
@@ -2555,18 +2636,23 @@
         </w:tc>
         <w:tc>
           <w:tcPr>
-            <w:tcW w:w="2557" w:type="dxa"/>
-          </w:tcPr>
-          <w:p>
-            <w:pPr>
-              <w:jc w:val="center"/>
-              <w:rPr>
-                <w:b/>
-                <w:bCs/>
-                <w:sz w:val="18"/>
-                <w:szCs w:val="18"/>
-              </w:rPr>
-            </w:pPr>
+            <w:tcW w:w="2436" w:type="dxa"/>
+          </w:tcPr>
+          <w:p>
+            <w:pPr>
+              <w:jc w:val="both"/>
+              <w:rPr>
+                <w:sz w:val="16"/>
+                <w:szCs w:val="16"/>
+              </w:rPr>
+            </w:pPr>
+            <w:r>
+              <w:rPr>
+                <w:sz w:val="16"/>
+                <w:szCs w:val="16"/>
+              </w:rPr>
+              <w:t>Considero que tengo un alto nivel de conocimiento en la construcción de modelos de datos para proyectos que deben cumplir con una necesidad específica y ser escalables en el tiempo.</w:t>
+            </w:r>
           </w:p>
         </w:tc>
       </w:tr>
@@ -2577,7 +2663,7 @@
         </w:trPr>
         <w:tc>
           <w:tcPr>
-            <w:tcW w:w="2263" w:type="dxa"/>
+            <w:tcW w:w="2195" w:type="dxa"/>
           </w:tcPr>
           <w:p>
             <w:pPr>
@@ -2592,13 +2678,13 @@
                 <w:sz w:val="16"/>
                 <w:szCs w:val="16"/>
               </w:rPr>
-              <w:t>Construir Modelos de datos para soportar los requerimientos de la organización acuerdo a un diseño definido y escalable en el tiempo. </w:t>
+              <w:t>Programar consultas o rutinas para manipular información de una base de datos de acuerdo a los requerimientos de la organización. </w:t>
             </w:r>
           </w:p>
         </w:tc>
         <w:tc>
           <w:tcPr>
-            <w:tcW w:w="685" w:type="dxa"/>
+            <w:tcW w:w="937" w:type="dxa"/>
           </w:tcPr>
           <w:p>
             <w:pPr>
@@ -2610,11 +2696,20 @@
                 <w:szCs w:val="18"/>
               </w:rPr>
             </w:pPr>
-          </w:p>
-        </w:tc>
-        <w:tc>
-          <w:tcPr>
-            <w:tcW w:w="926" w:type="dxa"/>
+            <w:r>
+              <w:rPr>
+                <w:b/>
+                <w:bCs/>
+                <w:sz w:val="18"/>
+                <w:szCs w:val="18"/>
+              </w:rPr>
+              <w:t>X</w:t>
+            </w:r>
+          </w:p>
+        </w:tc>
+        <w:tc>
+          <w:tcPr>
+            <w:tcW w:w="919" w:type="dxa"/>
           </w:tcPr>
           <w:p>
             <w:pPr>
@@ -2630,7 +2725,7 @@
         </w:tc>
         <w:tc>
           <w:tcPr>
-            <w:tcW w:w="1055" w:type="dxa"/>
+            <w:tcW w:w="1047" w:type="dxa"/>
           </w:tcPr>
           <w:p>
             <w:pPr>
@@ -2646,7 +2741,7 @@
         </w:tc>
         <w:tc>
           <w:tcPr>
-            <w:tcW w:w="1187" w:type="dxa"/>
+            <w:tcW w:w="1178" w:type="dxa"/>
           </w:tcPr>
           <w:p>
             <w:pPr>
@@ -2662,7 +2757,7 @@
         </w:tc>
         <w:tc>
           <w:tcPr>
-            <w:tcW w:w="1250" w:type="dxa"/>
+            <w:tcW w:w="1211" w:type="dxa"/>
           </w:tcPr>
           <w:p>
             <w:pPr>
@@ -2678,18 +2773,23 @@
         </w:tc>
         <w:tc>
           <w:tcPr>
-            <w:tcW w:w="2557" w:type="dxa"/>
-          </w:tcPr>
-          <w:p>
-            <w:pPr>
-              <w:jc w:val="center"/>
-              <w:rPr>
-                <w:b/>
-                <w:bCs/>
-                <w:sz w:val="18"/>
-                <w:szCs w:val="18"/>
-              </w:rPr>
-            </w:pPr>
+            <w:tcW w:w="2436" w:type="dxa"/>
+          </w:tcPr>
+          <w:p>
+            <w:pPr>
+              <w:jc w:val="both"/>
+              <w:rPr>
+                <w:sz w:val="16"/>
+                <w:szCs w:val="16"/>
+              </w:rPr>
+            </w:pPr>
+            <w:r>
+              <w:rPr>
+                <w:sz w:val="16"/>
+                <w:szCs w:val="16"/>
+              </w:rPr>
+              <w:t>Considero que tengo un alto nivel de conocimiento que me permite realizar consultas y procedimientos almacenados en bases de datos según los requerimientos de la organización.</w:t>
+            </w:r>
           </w:p>
         </w:tc>
       </w:tr>
@@ -2700,7 +2800,7 @@
         </w:trPr>
         <w:tc>
           <w:tcPr>
-            <w:tcW w:w="2263" w:type="dxa"/>
+            <w:tcW w:w="2195" w:type="dxa"/>
           </w:tcPr>
           <w:p>
             <w:pPr>
@@ -2715,13 +2815,13 @@
                 <w:sz w:val="16"/>
                 <w:szCs w:val="16"/>
               </w:rPr>
-              <w:t>Programar consultas o rutinas para manipular información de una base de datos de acuerdo a los requerimientos de la organización. </w:t>
+              <w:t>Realizar pruebas de certificación tanto de los productos como de los procesos utilizando buenas prácticas definidas por la industria. </w:t>
             </w:r>
           </w:p>
         </w:tc>
         <w:tc>
           <w:tcPr>
-            <w:tcW w:w="685" w:type="dxa"/>
+            <w:tcW w:w="937" w:type="dxa"/>
           </w:tcPr>
           <w:p>
             <w:pPr>
@@ -2737,7 +2837,7 @@
         </w:tc>
         <w:tc>
           <w:tcPr>
-            <w:tcW w:w="926" w:type="dxa"/>
+            <w:tcW w:w="919" w:type="dxa"/>
           </w:tcPr>
           <w:p>
             <w:pPr>
@@ -2753,7 +2853,7 @@
         </w:tc>
         <w:tc>
           <w:tcPr>
-            <w:tcW w:w="1055" w:type="dxa"/>
+            <w:tcW w:w="1047" w:type="dxa"/>
           </w:tcPr>
           <w:p>
             <w:pPr>
@@ -2765,11 +2865,20 @@
                 <w:szCs w:val="18"/>
               </w:rPr>
             </w:pPr>
-          </w:p>
-        </w:tc>
-        <w:tc>
-          <w:tcPr>
-            <w:tcW w:w="1187" w:type="dxa"/>
+            <w:r>
+              <w:rPr>
+                <w:b/>
+                <w:bCs/>
+                <w:sz w:val="18"/>
+                <w:szCs w:val="18"/>
+              </w:rPr>
+              <w:t>X</w:t>
+            </w:r>
+          </w:p>
+        </w:tc>
+        <w:tc>
+          <w:tcPr>
+            <w:tcW w:w="1178" w:type="dxa"/>
           </w:tcPr>
           <w:p>
             <w:pPr>
@@ -2785,7 +2894,7 @@
         </w:tc>
         <w:tc>
           <w:tcPr>
-            <w:tcW w:w="1250" w:type="dxa"/>
+            <w:tcW w:w="1211" w:type="dxa"/>
           </w:tcPr>
           <w:p>
             <w:pPr>
@@ -2801,18 +2910,23 @@
         </w:tc>
         <w:tc>
           <w:tcPr>
-            <w:tcW w:w="2557" w:type="dxa"/>
-          </w:tcPr>
-          <w:p>
-            <w:pPr>
-              <w:jc w:val="center"/>
-              <w:rPr>
-                <w:b/>
-                <w:bCs/>
-                <w:sz w:val="18"/>
-                <w:szCs w:val="18"/>
-              </w:rPr>
-            </w:pPr>
+            <w:tcW w:w="2436" w:type="dxa"/>
+          </w:tcPr>
+          <w:p>
+            <w:pPr>
+              <w:jc w:val="both"/>
+              <w:rPr>
+                <w:sz w:val="16"/>
+                <w:szCs w:val="16"/>
+              </w:rPr>
+            </w:pPr>
+            <w:r>
+              <w:rPr>
+                <w:sz w:val="16"/>
+                <w:szCs w:val="16"/>
+              </w:rPr>
+              <w:t>Considero que mi conocimiento en la realización de pruebas de certificación de productos y procesos es básico, ya que no fue algo que apliqué con frecuencia durante mi carrera.</w:t>
+            </w:r>
           </w:p>
         </w:tc>
       </w:tr>
@@ -2823,7 +2937,7 @@
         </w:trPr>
         <w:tc>
           <w:tcPr>
-            <w:tcW w:w="2263" w:type="dxa"/>
+            <w:tcW w:w="2195" w:type="dxa"/>
           </w:tcPr>
           <w:p>
             <w:pPr>
@@ -2838,13 +2952,13 @@
                 <w:sz w:val="16"/>
                 <w:szCs w:val="16"/>
               </w:rPr>
-              <w:t>Construir programas y rutinas de variada complejidad para dar solución a requerimientos de la organización, acordes a tecnologías de mercado y utilizando buenas prácticas de codificación. </w:t>
+              <w:t>Construir el modelo arquitectónico de una solución sistémica que soporte los procesos de negocio de acuerdo los requerimientos de la organización y estándares industria. </w:t>
             </w:r>
           </w:p>
         </w:tc>
         <w:tc>
           <w:tcPr>
-            <w:tcW w:w="685" w:type="dxa"/>
+            <w:tcW w:w="937" w:type="dxa"/>
           </w:tcPr>
           <w:p>
             <w:pPr>
@@ -2860,7 +2974,7 @@
         </w:tc>
         <w:tc>
           <w:tcPr>
-            <w:tcW w:w="926" w:type="dxa"/>
+            <w:tcW w:w="919" w:type="dxa"/>
           </w:tcPr>
           <w:p>
             <w:pPr>
@@ -2872,11 +2986,20 @@
                 <w:szCs w:val="18"/>
               </w:rPr>
             </w:pPr>
-          </w:p>
-        </w:tc>
-        <w:tc>
-          <w:tcPr>
-            <w:tcW w:w="1055" w:type="dxa"/>
+            <w:r>
+              <w:rPr>
+                <w:b/>
+                <w:bCs/>
+                <w:sz w:val="18"/>
+                <w:szCs w:val="18"/>
+              </w:rPr>
+              <w:t>X</w:t>
+            </w:r>
+          </w:p>
+        </w:tc>
+        <w:tc>
+          <w:tcPr>
+            <w:tcW w:w="1047" w:type="dxa"/>
           </w:tcPr>
           <w:p>
             <w:pPr>
@@ -2892,7 +3015,7 @@
         </w:tc>
         <w:tc>
           <w:tcPr>
-            <w:tcW w:w="1187" w:type="dxa"/>
+            <w:tcW w:w="1178" w:type="dxa"/>
           </w:tcPr>
           <w:p>
             <w:pPr>
@@ -2908,7 +3031,7 @@
         </w:tc>
         <w:tc>
           <w:tcPr>
-            <w:tcW w:w="1250" w:type="dxa"/>
+            <w:tcW w:w="1211" w:type="dxa"/>
           </w:tcPr>
           <w:p>
             <w:pPr>
@@ -2924,18 +3047,23 @@
         </w:tc>
         <w:tc>
           <w:tcPr>
-            <w:tcW w:w="2557" w:type="dxa"/>
-          </w:tcPr>
-          <w:p>
-            <w:pPr>
-              <w:jc w:val="center"/>
-              <w:rPr>
-                <w:b/>
-                <w:bCs/>
-                <w:sz w:val="18"/>
-                <w:szCs w:val="18"/>
-              </w:rPr>
-            </w:pPr>
+            <w:tcW w:w="2436" w:type="dxa"/>
+          </w:tcPr>
+          <w:p>
+            <w:pPr>
+              <w:jc w:val="both"/>
+              <w:rPr>
+                <w:sz w:val="16"/>
+                <w:szCs w:val="16"/>
+              </w:rPr>
+            </w:pPr>
+            <w:r>
+              <w:rPr>
+                <w:sz w:val="16"/>
+                <w:szCs w:val="16"/>
+              </w:rPr>
+              <w:t>Considero que soy competente en la construcción del modelo arquitectónico de una solución sistémica que soporte y optimice los procesos de negocio, asegurando que se alineen con los requerimientos de la organización y cumplan con los estándares de la industria.</w:t>
+            </w:r>
           </w:p>
         </w:tc>
       </w:tr>
@@ -2946,7 +3074,7 @@
         </w:trPr>
         <w:tc>
           <w:tcPr>
-            <w:tcW w:w="2263" w:type="dxa"/>
+            <w:tcW w:w="2195" w:type="dxa"/>
           </w:tcPr>
           <w:p>
             <w:pPr>
@@ -2961,13 +3089,13 @@
                 <w:sz w:val="16"/>
                 <w:szCs w:val="16"/>
               </w:rPr>
-              <w:t>Realizar pruebas de certificación tanto de los productos como de los procesos utilizando buenas prácticas definidas por la industria. </w:t>
+              <w:t>Implementar soluciones sistémicas integrales para automatizar u optimizar procesos de negocio de acuerdo a las necesidades de la organización. </w:t>
             </w:r>
           </w:p>
         </w:tc>
         <w:tc>
           <w:tcPr>
-            <w:tcW w:w="685" w:type="dxa"/>
+            <w:tcW w:w="937" w:type="dxa"/>
           </w:tcPr>
           <w:p>
             <w:pPr>
@@ -2983,7 +3111,7 @@
         </w:tc>
         <w:tc>
           <w:tcPr>
-            <w:tcW w:w="926" w:type="dxa"/>
+            <w:tcW w:w="919" w:type="dxa"/>
           </w:tcPr>
           <w:p>
             <w:pPr>
@@ -2995,11 +3123,20 @@
                 <w:szCs w:val="18"/>
               </w:rPr>
             </w:pPr>
-          </w:p>
-        </w:tc>
-        <w:tc>
-          <w:tcPr>
-            <w:tcW w:w="1055" w:type="dxa"/>
+            <w:r>
+              <w:rPr>
+                <w:b/>
+                <w:bCs/>
+                <w:sz w:val="18"/>
+                <w:szCs w:val="18"/>
+              </w:rPr>
+              <w:t>X</w:t>
+            </w:r>
+          </w:p>
+        </w:tc>
+        <w:tc>
+          <w:tcPr>
+            <w:tcW w:w="1047" w:type="dxa"/>
           </w:tcPr>
           <w:p>
             <w:pPr>
@@ -3015,7 +3152,7 @@
         </w:tc>
         <w:tc>
           <w:tcPr>
-            <w:tcW w:w="1187" w:type="dxa"/>
+            <w:tcW w:w="1178" w:type="dxa"/>
           </w:tcPr>
           <w:p>
             <w:pPr>
@@ -3031,7 +3168,7 @@
         </w:tc>
         <w:tc>
           <w:tcPr>
-            <w:tcW w:w="1250" w:type="dxa"/>
+            <w:tcW w:w="1211" w:type="dxa"/>
           </w:tcPr>
           <w:p>
             <w:pPr>
@@ -3047,18 +3184,23 @@
         </w:tc>
         <w:tc>
           <w:tcPr>
-            <w:tcW w:w="2557" w:type="dxa"/>
-          </w:tcPr>
-          <w:p>
-            <w:pPr>
-              <w:jc w:val="center"/>
-              <w:rPr>
-                <w:b/>
-                <w:bCs/>
-                <w:sz w:val="18"/>
-                <w:szCs w:val="18"/>
-              </w:rPr>
-            </w:pPr>
+            <w:tcW w:w="2436" w:type="dxa"/>
+          </w:tcPr>
+          <w:p>
+            <w:pPr>
+              <w:jc w:val="both"/>
+              <w:rPr>
+                <w:sz w:val="16"/>
+                <w:szCs w:val="16"/>
+              </w:rPr>
+            </w:pPr>
+            <w:r>
+              <w:rPr>
+                <w:sz w:val="16"/>
+                <w:szCs w:val="16"/>
+              </w:rPr>
+              <w:t>Considero que soy competente en implementar soluciones sistémicas para automatizar procesos, asegurando que estas soluciones cubran eficazmente las necesidades de la organización.</w:t>
+            </w:r>
           </w:p>
         </w:tc>
       </w:tr>
@@ -3069,7 +3211,7 @@
         </w:trPr>
         <w:tc>
           <w:tcPr>
-            <w:tcW w:w="2263" w:type="dxa"/>
+            <w:tcW w:w="2195" w:type="dxa"/>
           </w:tcPr>
           <w:p>
             <w:pPr>
@@ -3084,13 +3226,21 @@
                 <w:sz w:val="16"/>
                 <w:szCs w:val="16"/>
               </w:rPr>
-              <w:t>Construir el modelo arquitectónico de una solución sistémica que soporte los procesos de negocio de acuerdo los requerimientos de la organización y estándares industria. </w:t>
+              <w:t xml:space="preserve">Resolver las vulnerabilidades sistémicas para asegurar que el software construido cumple </w:t>
             </w:r>
-          </w:p>
-        </w:tc>
-        <w:tc>
-          <w:tcPr>
-            <w:tcW w:w="685" w:type="dxa"/>
+            <w:r>
+              <w:rPr>
+                <w:sz w:val="16"/>
+                <w:szCs w:val="16"/>
+              </w:rPr>
+              <w:lastRenderedPageBreak/>
+              <w:t>las normas de seguridad exigidas por la industria. </w:t>
+            </w:r>
+          </w:p>
+        </w:tc>
+        <w:tc>
+          <w:tcPr>
+            <w:tcW w:w="937" w:type="dxa"/>
           </w:tcPr>
           <w:p>
             <w:pPr>
@@ -3106,7 +3256,7 @@
         </w:tc>
         <w:tc>
           <w:tcPr>
-            <w:tcW w:w="926" w:type="dxa"/>
+            <w:tcW w:w="919" w:type="dxa"/>
           </w:tcPr>
           <w:p>
             <w:pPr>
@@ -3122,7 +3272,7 @@
         </w:tc>
         <w:tc>
           <w:tcPr>
-            <w:tcW w:w="1055" w:type="dxa"/>
+            <w:tcW w:w="1047" w:type="dxa"/>
           </w:tcPr>
           <w:p>
             <w:pPr>
@@ -3134,11 +3284,20 @@
                 <w:szCs w:val="18"/>
               </w:rPr>
             </w:pPr>
-          </w:p>
-        </w:tc>
-        <w:tc>
-          <w:tcPr>
-            <w:tcW w:w="1187" w:type="dxa"/>
+            <w:r>
+              <w:rPr>
+                <w:b/>
+                <w:bCs/>
+                <w:sz w:val="18"/>
+                <w:szCs w:val="18"/>
+              </w:rPr>
+              <w:t>X</w:t>
+            </w:r>
+          </w:p>
+        </w:tc>
+        <w:tc>
+          <w:tcPr>
+            <w:tcW w:w="1178" w:type="dxa"/>
           </w:tcPr>
           <w:p>
             <w:pPr>
@@ -3154,7 +3313,7 @@
         </w:tc>
         <w:tc>
           <w:tcPr>
-            <w:tcW w:w="1250" w:type="dxa"/>
+            <w:tcW w:w="1211" w:type="dxa"/>
           </w:tcPr>
           <w:p>
             <w:pPr>
@@ -3170,18 +3329,31 @@
         </w:tc>
         <w:tc>
           <w:tcPr>
-            <w:tcW w:w="2557" w:type="dxa"/>
-          </w:tcPr>
-          <w:p>
-            <w:pPr>
-              <w:jc w:val="center"/>
-              <w:rPr>
-                <w:b/>
-                <w:bCs/>
-                <w:sz w:val="18"/>
-                <w:szCs w:val="18"/>
-              </w:rPr>
-            </w:pPr>
+            <w:tcW w:w="2436" w:type="dxa"/>
+          </w:tcPr>
+          <w:p>
+            <w:pPr>
+              <w:jc w:val="both"/>
+              <w:rPr>
+                <w:sz w:val="16"/>
+                <w:szCs w:val="16"/>
+              </w:rPr>
+            </w:pPr>
+            <w:r>
+              <w:rPr>
+                <w:sz w:val="16"/>
+                <w:szCs w:val="16"/>
+              </w:rPr>
+              <w:t xml:space="preserve">Considero que mi conocimiento sobre la resolución de vulnerabilidades sistémicas para asegurar el software es muy </w:t>
+            </w:r>
+            <w:r>
+              <w:rPr>
+                <w:sz w:val="16"/>
+                <w:szCs w:val="16"/>
+              </w:rPr>
+              <w:lastRenderedPageBreak/>
+              <w:t>básico, ya que este tema no fue explicado en profundidad durante mi carrera.</w:t>
+            </w:r>
           </w:p>
         </w:tc>
       </w:tr>
@@ -3192,7 +3364,7 @@
         </w:trPr>
         <w:tc>
           <w:tcPr>
-            <w:tcW w:w="2263" w:type="dxa"/>
+            <w:tcW w:w="2195" w:type="dxa"/>
           </w:tcPr>
           <w:p>
             <w:pPr>
@@ -3207,112 +3379,119 @@
                 <w:sz w:val="16"/>
                 <w:szCs w:val="16"/>
               </w:rPr>
-              <w:t xml:space="preserve">Implementar soluciones sistémicas integrales para automatizar u optimizar </w:t>
+              <w:lastRenderedPageBreak/>
+              <w:t>Gestionar proyectos informáticos, ofreciendo alternativas para la toma de decisiones de acuerdo a los requerimientos de la organización. </w:t>
             </w:r>
+          </w:p>
+        </w:tc>
+        <w:tc>
+          <w:tcPr>
+            <w:tcW w:w="937" w:type="dxa"/>
+          </w:tcPr>
+          <w:p>
+            <w:pPr>
+              <w:jc w:val="center"/>
+              <w:rPr>
+                <w:b/>
+                <w:bCs/>
+                <w:sz w:val="18"/>
+                <w:szCs w:val="18"/>
+              </w:rPr>
+            </w:pPr>
+          </w:p>
+        </w:tc>
+        <w:tc>
+          <w:tcPr>
+            <w:tcW w:w="919" w:type="dxa"/>
+          </w:tcPr>
+          <w:p>
+            <w:pPr>
+              <w:jc w:val="center"/>
+              <w:rPr>
+                <w:b/>
+                <w:bCs/>
+                <w:sz w:val="18"/>
+                <w:szCs w:val="18"/>
+              </w:rPr>
+            </w:pPr>
             <w:r>
+              <w:rPr>
+                <w:b/>
+                <w:bCs/>
+                <w:sz w:val="18"/>
+                <w:szCs w:val="18"/>
+              </w:rPr>
+              <w:t>X</w:t>
+            </w:r>
+          </w:p>
+        </w:tc>
+        <w:tc>
+          <w:tcPr>
+            <w:tcW w:w="1047" w:type="dxa"/>
+          </w:tcPr>
+          <w:p>
+            <w:pPr>
+              <w:jc w:val="center"/>
+              <w:rPr>
+                <w:b/>
+                <w:bCs/>
+                <w:sz w:val="18"/>
+                <w:szCs w:val="18"/>
+              </w:rPr>
+            </w:pPr>
+          </w:p>
+        </w:tc>
+        <w:tc>
+          <w:tcPr>
+            <w:tcW w:w="1178" w:type="dxa"/>
+          </w:tcPr>
+          <w:p>
+            <w:pPr>
+              <w:jc w:val="center"/>
+              <w:rPr>
+                <w:b/>
+                <w:bCs/>
+                <w:sz w:val="18"/>
+                <w:szCs w:val="18"/>
+              </w:rPr>
+            </w:pPr>
+          </w:p>
+        </w:tc>
+        <w:tc>
+          <w:tcPr>
+            <w:tcW w:w="1211" w:type="dxa"/>
+          </w:tcPr>
+          <w:p>
+            <w:pPr>
+              <w:jc w:val="center"/>
+              <w:rPr>
+                <w:b/>
+                <w:bCs/>
+                <w:sz w:val="18"/>
+                <w:szCs w:val="18"/>
+              </w:rPr>
+            </w:pPr>
+          </w:p>
+        </w:tc>
+        <w:tc>
+          <w:tcPr>
+            <w:tcW w:w="2436" w:type="dxa"/>
+          </w:tcPr>
+          <w:p>
+            <w:pPr>
+              <w:jc w:val="both"/>
               <w:rPr>
                 <w:sz w:val="16"/>
                 <w:szCs w:val="16"/>
               </w:rPr>
-              <w:lastRenderedPageBreak/>
-              <w:t>procesos de negocio de acuerdo a las necesidades de la organización. </w:t>
+            </w:pPr>
+            <w:r>
+              <w:rPr>
+                <w:sz w:val="16"/>
+                <w:szCs w:val="16"/>
+              </w:rPr>
+              <w:t>Considero que tengo un buen conocimiento sobre la gestión de proyectos informáticos y la capacidad de generar alternativas que satisfagan las necesidades del cliente.</w:t>
             </w:r>
-          </w:p>
-        </w:tc>
-        <w:tc>
-          <w:tcPr>
-            <w:tcW w:w="685" w:type="dxa"/>
-          </w:tcPr>
-          <w:p>
-            <w:pPr>
-              <w:jc w:val="center"/>
-              <w:rPr>
-                <w:b/>
-                <w:bCs/>
-                <w:sz w:val="18"/>
-                <w:szCs w:val="18"/>
-              </w:rPr>
-            </w:pPr>
-          </w:p>
-        </w:tc>
-        <w:tc>
-          <w:tcPr>
-            <w:tcW w:w="926" w:type="dxa"/>
-          </w:tcPr>
-          <w:p>
-            <w:pPr>
-              <w:jc w:val="center"/>
-              <w:rPr>
-                <w:b/>
-                <w:bCs/>
-                <w:sz w:val="18"/>
-                <w:szCs w:val="18"/>
-              </w:rPr>
-            </w:pPr>
-          </w:p>
-        </w:tc>
-        <w:tc>
-          <w:tcPr>
-            <w:tcW w:w="1055" w:type="dxa"/>
-          </w:tcPr>
-          <w:p>
-            <w:pPr>
-              <w:jc w:val="center"/>
-              <w:rPr>
-                <w:b/>
-                <w:bCs/>
-                <w:sz w:val="18"/>
-                <w:szCs w:val="18"/>
-              </w:rPr>
-            </w:pPr>
-          </w:p>
-        </w:tc>
-        <w:tc>
-          <w:tcPr>
-            <w:tcW w:w="1187" w:type="dxa"/>
-          </w:tcPr>
-          <w:p>
-            <w:pPr>
-              <w:jc w:val="center"/>
-              <w:rPr>
-                <w:b/>
-                <w:bCs/>
-                <w:sz w:val="18"/>
-                <w:szCs w:val="18"/>
-              </w:rPr>
-            </w:pPr>
-          </w:p>
-        </w:tc>
-        <w:tc>
-          <w:tcPr>
-            <w:tcW w:w="1250" w:type="dxa"/>
-          </w:tcPr>
-          <w:p>
-            <w:pPr>
-              <w:jc w:val="center"/>
-              <w:rPr>
-                <w:b/>
-                <w:bCs/>
-                <w:sz w:val="18"/>
-                <w:szCs w:val="18"/>
-              </w:rPr>
-            </w:pPr>
-          </w:p>
-        </w:tc>
-        <w:tc>
-          <w:tcPr>
-            <w:tcW w:w="2557" w:type="dxa"/>
-          </w:tcPr>
-          <w:p>
-            <w:pPr>
-              <w:jc w:val="center"/>
-              <w:rPr>
-                <w:b/>
-                <w:bCs/>
-                <w:sz w:val="18"/>
-                <w:szCs w:val="18"/>
-              </w:rPr>
-            </w:pPr>
           </w:p>
         </w:tc>
       </w:tr>
@@ -3323,7 +3502,7 @@
         </w:trPr>
         <w:tc>
           <w:tcPr>
-            <w:tcW w:w="2263" w:type="dxa"/>
+            <w:tcW w:w="2195" w:type="dxa"/>
           </w:tcPr>
           <w:p>
             <w:pPr>
@@ -3338,13 +3517,13 @@
                 <w:sz w:val="16"/>
                 <w:szCs w:val="16"/>
               </w:rPr>
-              <w:t>Resolver las vulnerabilidades sistémicas para asegurar que el software construido cumple las normas de seguridad exigidas por la industria. </w:t>
+              <w:t>Desarrollar la transformación de grandes volúmenes de datos para la obtención de información y conocimiento de la organización a fin de apoyar la toma de decisiones y la mejora de los procesos de negocio, de acuerdo a las necesidades de la organización. </w:t>
             </w:r>
           </w:p>
         </w:tc>
         <w:tc>
           <w:tcPr>
-            <w:tcW w:w="685" w:type="dxa"/>
+            <w:tcW w:w="937" w:type="dxa"/>
           </w:tcPr>
           <w:p>
             <w:pPr>
@@ -3360,7 +3539,7 @@
         </w:tc>
         <w:tc>
           <w:tcPr>
-            <w:tcW w:w="926" w:type="dxa"/>
+            <w:tcW w:w="919" w:type="dxa"/>
           </w:tcPr>
           <w:p>
             <w:pPr>
@@ -3372,11 +3551,20 @@
                 <w:szCs w:val="18"/>
               </w:rPr>
             </w:pPr>
-          </w:p>
-        </w:tc>
-        <w:tc>
-          <w:tcPr>
-            <w:tcW w:w="1055" w:type="dxa"/>
+            <w:r>
+              <w:rPr>
+                <w:b/>
+                <w:bCs/>
+                <w:sz w:val="18"/>
+                <w:szCs w:val="18"/>
+              </w:rPr>
+              <w:t>X</w:t>
+            </w:r>
+          </w:p>
+        </w:tc>
+        <w:tc>
+          <w:tcPr>
+            <w:tcW w:w="1047" w:type="dxa"/>
           </w:tcPr>
           <w:p>
             <w:pPr>
@@ -3392,7 +3580,7 @@
         </w:tc>
         <w:tc>
           <w:tcPr>
-            <w:tcW w:w="1187" w:type="dxa"/>
+            <w:tcW w:w="1178" w:type="dxa"/>
           </w:tcPr>
           <w:p>
             <w:pPr>
@@ -3408,7 +3596,7 @@
         </w:tc>
         <w:tc>
           <w:tcPr>
-            <w:tcW w:w="1250" w:type="dxa"/>
+            <w:tcW w:w="1211" w:type="dxa"/>
           </w:tcPr>
           <w:p>
             <w:pPr>
@@ -3424,29 +3612,7 @@
         </w:tc>
         <w:tc>
           <w:tcPr>
-            <w:tcW w:w="2557" w:type="dxa"/>
-          </w:tcPr>
-          <w:p>
-            <w:pPr>
-              <w:jc w:val="center"/>
-              <w:rPr>
-                <w:b/>
-                <w:bCs/>
-                <w:sz w:val="18"/>
-                <w:szCs w:val="18"/>
-              </w:rPr>
-            </w:pPr>
-          </w:p>
-        </w:tc>
-      </w:tr>
-      <w:tr>
-        <w:trPr>
-          <w:trHeight w:val="576"/>
-          <w:jc w:val="center"/>
-        </w:trPr>
-        <w:tc>
-          <w:tcPr>
-            <w:tcW w:w="2263" w:type="dxa"/>
+            <w:tcW w:w="2436" w:type="dxa"/>
           </w:tcPr>
           <w:p>
             <w:pPr>
@@ -3461,227 +3627,8 @@
                 <w:sz w:val="16"/>
                 <w:szCs w:val="16"/>
               </w:rPr>
-              <w:t>Gestionar proyectos informáticos, ofreciendo alternativas para la toma de decisiones de acuerdo a los requerimientos de la organización. </w:t>
+              <w:t>Considero que tengo un buen conocimiento para transformar datos en información valiosa, lo que me permite apoyar la toma de decisiones y mejorar los procesos del negocio, aunque no lo he aplicado lo suficiente en situaciones prácticas.</w:t>
             </w:r>
-          </w:p>
-        </w:tc>
-        <w:tc>
-          <w:tcPr>
-            <w:tcW w:w="685" w:type="dxa"/>
-          </w:tcPr>
-          <w:p>
-            <w:pPr>
-              <w:jc w:val="center"/>
-              <w:rPr>
-                <w:b/>
-                <w:bCs/>
-                <w:sz w:val="18"/>
-                <w:szCs w:val="18"/>
-              </w:rPr>
-            </w:pPr>
-          </w:p>
-        </w:tc>
-        <w:tc>
-          <w:tcPr>
-            <w:tcW w:w="926" w:type="dxa"/>
-          </w:tcPr>
-          <w:p>
-            <w:pPr>
-              <w:jc w:val="center"/>
-              <w:rPr>
-                <w:b/>
-                <w:bCs/>
-                <w:sz w:val="18"/>
-                <w:szCs w:val="18"/>
-              </w:rPr>
-            </w:pPr>
-          </w:p>
-        </w:tc>
-        <w:tc>
-          <w:tcPr>
-            <w:tcW w:w="1055" w:type="dxa"/>
-          </w:tcPr>
-          <w:p>
-            <w:pPr>
-              <w:jc w:val="center"/>
-              <w:rPr>
-                <w:b/>
-                <w:bCs/>
-                <w:sz w:val="18"/>
-                <w:szCs w:val="18"/>
-              </w:rPr>
-            </w:pPr>
-          </w:p>
-        </w:tc>
-        <w:tc>
-          <w:tcPr>
-            <w:tcW w:w="1187" w:type="dxa"/>
-          </w:tcPr>
-          <w:p>
-            <w:pPr>
-              <w:jc w:val="center"/>
-              <w:rPr>
-                <w:b/>
-                <w:bCs/>
-                <w:sz w:val="18"/>
-                <w:szCs w:val="18"/>
-              </w:rPr>
-            </w:pPr>
-          </w:p>
-        </w:tc>
-        <w:tc>
-          <w:tcPr>
-            <w:tcW w:w="1250" w:type="dxa"/>
-          </w:tcPr>
-          <w:p>
-            <w:pPr>
-              <w:jc w:val="center"/>
-              <w:rPr>
-                <w:b/>
-                <w:bCs/>
-                <w:sz w:val="18"/>
-                <w:szCs w:val="18"/>
-              </w:rPr>
-            </w:pPr>
-          </w:p>
-        </w:tc>
-        <w:tc>
-          <w:tcPr>
-            <w:tcW w:w="2557" w:type="dxa"/>
-          </w:tcPr>
-          <w:p>
-            <w:pPr>
-              <w:jc w:val="center"/>
-              <w:rPr>
-                <w:b/>
-                <w:bCs/>
-                <w:sz w:val="18"/>
-                <w:szCs w:val="18"/>
-              </w:rPr>
-            </w:pPr>
-          </w:p>
-        </w:tc>
-      </w:tr>
-      <w:tr>
-        <w:trPr>
-          <w:trHeight w:val="576"/>
-          <w:jc w:val="center"/>
-        </w:trPr>
-        <w:tc>
-          <w:tcPr>
-            <w:tcW w:w="2263" w:type="dxa"/>
-          </w:tcPr>
-          <w:p>
-            <w:pPr>
-              <w:jc w:val="both"/>
-              <w:rPr>
-                <w:sz w:val="16"/>
-                <w:szCs w:val="16"/>
-              </w:rPr>
-            </w:pPr>
-            <w:r>
-              <w:rPr>
-                <w:sz w:val="16"/>
-                <w:szCs w:val="16"/>
-              </w:rPr>
-              <w:t>Desarrollar la transformación de grandes volúmenes de datos para la obtención de información y conocimiento de la organización a fin de apoyar la toma de decisiones y la mejora de los procesos de negocio, de acuerdo a las necesidades de la organización. </w:t>
-            </w:r>
-          </w:p>
-        </w:tc>
-        <w:tc>
-          <w:tcPr>
-            <w:tcW w:w="685" w:type="dxa"/>
-          </w:tcPr>
-          <w:p>
-            <w:pPr>
-              <w:jc w:val="center"/>
-              <w:rPr>
-                <w:b/>
-                <w:bCs/>
-                <w:sz w:val="18"/>
-                <w:szCs w:val="18"/>
-              </w:rPr>
-            </w:pPr>
-          </w:p>
-        </w:tc>
-        <w:tc>
-          <w:tcPr>
-            <w:tcW w:w="926" w:type="dxa"/>
-          </w:tcPr>
-          <w:p>
-            <w:pPr>
-              <w:jc w:val="center"/>
-              <w:rPr>
-                <w:b/>
-                <w:bCs/>
-                <w:sz w:val="18"/>
-                <w:szCs w:val="18"/>
-              </w:rPr>
-            </w:pPr>
-          </w:p>
-        </w:tc>
-        <w:tc>
-          <w:tcPr>
-            <w:tcW w:w="1055" w:type="dxa"/>
-          </w:tcPr>
-          <w:p>
-            <w:pPr>
-              <w:jc w:val="center"/>
-              <w:rPr>
-                <w:b/>
-                <w:bCs/>
-                <w:sz w:val="18"/>
-                <w:szCs w:val="18"/>
-              </w:rPr>
-            </w:pPr>
-          </w:p>
-        </w:tc>
-        <w:tc>
-          <w:tcPr>
-            <w:tcW w:w="1187" w:type="dxa"/>
-          </w:tcPr>
-          <w:p>
-            <w:pPr>
-              <w:jc w:val="center"/>
-              <w:rPr>
-                <w:b/>
-                <w:bCs/>
-                <w:sz w:val="18"/>
-                <w:szCs w:val="18"/>
-              </w:rPr>
-            </w:pPr>
-          </w:p>
-        </w:tc>
-        <w:tc>
-          <w:tcPr>
-            <w:tcW w:w="1250" w:type="dxa"/>
-          </w:tcPr>
-          <w:p>
-            <w:pPr>
-              <w:jc w:val="center"/>
-              <w:rPr>
-                <w:b/>
-                <w:bCs/>
-                <w:sz w:val="18"/>
-                <w:szCs w:val="18"/>
-              </w:rPr>
-            </w:pPr>
-          </w:p>
-        </w:tc>
-        <w:tc>
-          <w:tcPr>
-            <w:tcW w:w="2557" w:type="dxa"/>
-          </w:tcPr>
-          <w:p>
-            <w:pPr>
-              <w:jc w:val="center"/>
-              <w:rPr>
-                <w:b/>
-                <w:bCs/>
-                <w:sz w:val="18"/>
-                <w:szCs w:val="18"/>
-              </w:rPr>
-            </w:pPr>
           </w:p>
         </w:tc>
       </w:tr>
@@ -3768,7 +3715,6 @@
         <w:docPartUnique/>
       </w:docPartObj>
     </w:sdtPr>
-    <w:sdtEndPr/>
     <w:sdtContent>
       <w:p>
         <w:pPr>
@@ -9824,6 +9770,7 @@
   <w:style w:type="character" w:default="1" w:styleId="Fuentedeprrafopredeter">
     <w:name w:val="Default Paragraph Font"/>
     <w:uiPriority w:val="1"/>
+    <w:semiHidden/>
     <w:unhideWhenUsed/>
   </w:style>
   <w:style w:type="table" w:default="1" w:styleId="Tablanormal">
@@ -11124,19 +11071,10 @@
 </file>
 
 <file path=customXml/item1.xml><?xml version="1.0" encoding="utf-8"?>
-<?mso-contentType ?>
-<FormTemplates xmlns="http://schemas.microsoft.com/sharepoint/v3/contenttype/forms">
-  <Display>DocumentLibraryForm</Display>
-  <Edit>DocumentLibraryForm</Edit>
-  <New>DocumentLibraryForm</New>
-</FormTemplates>
+<b:Sources xmlns:b="http://schemas.openxmlformats.org/officeDocument/2006/bibliography" xmlns="http://schemas.openxmlformats.org/officeDocument/2006/bibliography" SelectedStyle="\APASixthEditionOfficeOnline.xsl" StyleName="APA" Version="6"/>
 </file>
 
 <file path=customXml/item2.xml><?xml version="1.0" encoding="utf-8"?>
-<b:Sources xmlns:b="http://schemas.openxmlformats.org/officeDocument/2006/bibliography" xmlns="http://schemas.openxmlformats.org/officeDocument/2006/bibliography" SelectedStyle="\APASixthEditionOfficeOnline.xsl" StyleName="APA" Version="6"/>
-</file>
-
-<file path=customXml/item3.xml><?xml version="1.0" encoding="utf-8"?>
 <ct:contentTypeSchema xmlns:ct="http://schemas.microsoft.com/office/2006/metadata/contentType" xmlns:ma="http://schemas.microsoft.com/office/2006/metadata/properties/metaAttributes" ct:_="" ma:_="" ma:contentTypeName="Documento" ma:contentTypeID="0x010100E96778489EE7714D8BD12CC105EB918B" ma:contentTypeVersion="2" ma:contentTypeDescription="Crear nuevo documento." ma:contentTypeScope="" ma:versionID="416c5c7ae9b5d54d83875cd3c65194e3">
   <xsd:schema xmlns:xsd="http://www.w3.org/2001/XMLSchema" xmlns:xs="http://www.w3.org/2001/XMLSchema" xmlns:p="http://schemas.microsoft.com/office/2006/metadata/properties" xmlns:ns2="126e8a1c-9ea9-435a-ac89-d06c80d62e30" targetNamespace="http://schemas.microsoft.com/office/2006/metadata/properties" ma:root="true" ma:fieldsID="70a237c842677bd850644f8595079f5e" ns2:_="">
     <xsd:import namespace="126e8a1c-9ea9-435a-ac89-d06c80d62e30"/>
@@ -11268,21 +11206,22 @@
 </ct:contentTypeSchema>
 </file>
 
-<file path=customXml/item4.xml><?xml version="1.0" encoding="utf-8"?>
+<file path=customXml/item3.xml><?xml version="1.0" encoding="utf-8"?>
 <p:properties xmlns:p="http://schemas.microsoft.com/office/2006/metadata/properties" xmlns:xsi="http://www.w3.org/2001/XMLSchema-instance" xmlns:pc="http://schemas.microsoft.com/office/infopath/2007/PartnerControls">
   <documentManagement/>
 </p:properties>
 </file>
 
-<file path=customXml/itemProps1.xml><?xml version="1.0" encoding="utf-8"?>
-<ds:datastoreItem xmlns:ds="http://schemas.openxmlformats.org/officeDocument/2006/customXml" ds:itemID="{DABAA964-10BA-4DBC-ABF2-CDEAC0FAF7AA}">
-  <ds:schemaRefs>
-    <ds:schemaRef ds:uri="http://schemas.microsoft.com/sharepoint/v3/contenttype/forms"/>
-  </ds:schemaRefs>
-</ds:datastoreItem>
+<file path=customXml/item4.xml><?xml version="1.0" encoding="utf-8"?>
+<?mso-contentType ?>
+<FormTemplates xmlns="http://schemas.microsoft.com/sharepoint/v3/contenttype/forms">
+  <Display>DocumentLibraryForm</Display>
+  <Edit>DocumentLibraryForm</Edit>
+  <New>DocumentLibraryForm</New>
+</FormTemplates>
 </file>
 
-<file path=customXml/itemProps2.xml><?xml version="1.0" encoding="utf-8"?>
+<file path=customXml/itemProps1.xml><?xml version="1.0" encoding="utf-8"?>
 <ds:datastoreItem xmlns:ds="http://schemas.openxmlformats.org/officeDocument/2006/customXml" ds:itemID="{6E8A10B9-B765-4F0B-A47F-7CB788CD8F65}">
   <ds:schemaRefs>
     <ds:schemaRef ds:uri="http://schemas.openxmlformats.org/officeDocument/2006/bibliography"/>
@@ -11290,7 +11229,7 @@
 </ds:datastoreItem>
 </file>
 
-<file path=customXml/itemProps3.xml><?xml version="1.0" encoding="utf-8"?>
+<file path=customXml/itemProps2.xml><?xml version="1.0" encoding="utf-8"?>
 <ds:datastoreItem xmlns:ds="http://schemas.openxmlformats.org/officeDocument/2006/customXml" ds:itemID="{767CD2D5-7A6C-47C3-9B54-C4225C74DD0B}">
   <ds:schemaRefs>
     <ds:schemaRef ds:uri="http://schemas.microsoft.com/office/2006/metadata/contentType"/>
@@ -11308,13 +11247,19 @@
 </ds:datastoreItem>
 </file>
 
-<file path=customXml/itemProps4.xml><?xml version="1.0" encoding="utf-8"?>
+<file path=customXml/itemProps3.xml><?xml version="1.0" encoding="utf-8"?>
 <ds:datastoreItem xmlns:ds="http://schemas.openxmlformats.org/officeDocument/2006/customXml" ds:itemID="{5F1783E3-BA1C-4CA3-8E32-C9B378BBED03}">
   <ds:schemaRefs>
     <ds:schemaRef ds:uri="http://schemas.microsoft.com/office/2006/metadata/properties"/>
     <ds:schemaRef ds:uri="http://schemas.microsoft.com/office/infopath/2007/PartnerControls"/>
-    <ds:schemaRef ds:uri="322f9391-964b-48b6-b3b0-13a7ac8a75d6"/>
-    <ds:schemaRef ds:uri="c2ef7064-63f7-4dcd-87f2-3580cf294d1c"/>
+  </ds:schemaRefs>
+</ds:datastoreItem>
+</file>
+
+<file path=customXml/itemProps4.xml><?xml version="1.0" encoding="utf-8"?>
+<ds:datastoreItem xmlns:ds="http://schemas.openxmlformats.org/officeDocument/2006/customXml" ds:itemID="{DABAA964-10BA-4DBC-ABF2-CDEAC0FAF7AA}">
+  <ds:schemaRefs>
+    <ds:schemaRef ds:uri="http://schemas.microsoft.com/sharepoint/v3/contenttype/forms"/>
   </ds:schemaRefs>
 </ds:datastoreItem>
 </file>
</xml_diff>